<commit_message>
finished formal documentation for Part 4
</commit_message>
<xml_diff>
--- a/ProjectDocumentation/ProjectPart4.docx
+++ b/ProjectDocumentation/ProjectPart4.docx
@@ -20,58 +20,13 @@
     </w:p>
     <w:p>
       <w:r>
-        <w:t xml:space="preserve">1. What </w:t>
-      </w:r>
-      <w:r>
-        <w:t>features</w:t>
-      </w:r>
-      <w:r>
-        <w:t xml:space="preserve"> </w:t>
-      </w:r>
-      <w:r>
-        <w:t>were</w:t>
-      </w:r>
-      <w:r>
-        <w:t xml:space="preserve"> implemented and a class diagram showing the </w:t>
-      </w:r>
-      <w:r>
-        <w:t>final</w:t>
-      </w:r>
-      <w:r>
-        <w:t xml:space="preserve"> set </w:t>
-      </w:r>
-      <w:r>
-        <w:t>of</w:t>
-      </w:r>
-      <w:r>
-        <w:t xml:space="preserve"> classes </w:t>
-      </w:r>
-      <w:r>
-        <w:t>and</w:t>
-      </w:r>
-      <w:r>
-        <w:t xml:space="preserve"> </w:t>
-      </w:r>
-      <w:r>
-        <w:t>relationships</w:t>
-      </w:r>
-      <w:r>
-        <w:t xml:space="preserve"> </w:t>
-      </w:r>
-      <w:r>
-        <w:t>of</w:t>
-      </w:r>
-      <w:r>
-        <w:t xml:space="preserve"> </w:t>
-      </w:r>
-      <w:r>
-        <w:t>the</w:t>
-      </w:r>
-      <w:r>
-        <w:t xml:space="preserve"> </w:t>
-      </w:r>
-      <w:r>
-        <w:t>system.</w:t>
+        <w:t xml:space="preserve">1. </w:t>
+      </w:r>
+      <w:r>
+        <w:rPr>
+          <w:i/>
+        </w:rPr>
+        <w:t>What features were implemented and a class diagram showing the final set of classes and relationships of the system.</w:t>
       </w:r>
       <w:r>
         <w:t xml:space="preserve"> </w:t>
@@ -87,190 +42,188 @@
         <w:tab/>
         <w:t xml:space="preserve">- </w:t>
       </w:r>
+      <w:r>
+        <w:t>Users can view rules</w:t>
+      </w:r>
+    </w:p>
+    <w:p>
+      <w:pPr>
+        <w:ind w:firstLine="720"/>
+      </w:pPr>
+      <w:r>
+        <w:t>- We got user navigation to work</w:t>
+      </w:r>
+    </w:p>
+    <w:p>
+      <w:r>
+        <w:tab/>
+        <w:t>-</w:t>
+      </w:r>
+      <w:r>
+        <w:t xml:space="preserve"> We got user log in to work</w:t>
+      </w:r>
+    </w:p>
+    <w:p>
+      <w:r>
+        <w:tab/>
+        <w:t>-</w:t>
+      </w:r>
+      <w:r>
+        <w:t xml:space="preserve"> We got to see a hand and be able to discard a piece from your hand</w:t>
+      </w:r>
+    </w:p>
+    <w:p>
+      <w:r>
+        <w:t>The following was not completed:</w:t>
+      </w:r>
+    </w:p>
+    <w:p>
+      <w:r>
+        <w:tab/>
+        <w:t>- No stretch Goals</w:t>
+      </w:r>
       <w:bookmarkStart w:id="0" w:name="_GoBack"/>
       <w:bookmarkEnd w:id="0"/>
     </w:p>
     <w:p>
       <w:r>
         <w:tab/>
-        <w:t>-</w:t>
-      </w:r>
-    </w:p>
-    <w:p>
-      <w:r>
+        <w:t>- No real game play</w:t>
+      </w:r>
+    </w:p>
+    <w:p>
+      <w:r>
+        <w:t>Class Diagram:</w:t>
+      </w:r>
+    </w:p>
+    <w:p>
+      <w:r>
+        <w:rPr>
+          <w:noProof/>
+        </w:rPr>
+        <w:drawing>
+          <wp:inline distT="0" distB="0" distL="0" distR="0" wp14:anchorId="339A8DA7" wp14:editId="5525C4B3">
+            <wp:extent cx="2181225" cy="3143250"/>
+            <wp:effectExtent l="0" t="0" r="9525" b="0"/>
+            <wp:docPr id="1" name="Picture 1"/>
+            <wp:cNvGraphicFramePr>
+              <a:graphicFrameLocks xmlns:a="http://schemas.openxmlformats.org/drawingml/2006/main" noChangeAspect="1"/>
+            </wp:cNvGraphicFramePr>
+            <a:graphic xmlns:a="http://schemas.openxmlformats.org/drawingml/2006/main">
+              <a:graphicData uri="http://schemas.openxmlformats.org/drawingml/2006/picture">
+                <pic:pic xmlns:pic="http://schemas.openxmlformats.org/drawingml/2006/picture">
+                  <pic:nvPicPr>
+                    <pic:cNvPr id="1" name=""/>
+                    <pic:cNvPicPr/>
+                  </pic:nvPicPr>
+                  <pic:blipFill>
+                    <a:blip r:embed="rId6"/>
+                    <a:stretch>
+                      <a:fillRect/>
+                    </a:stretch>
+                  </pic:blipFill>
+                  <pic:spPr>
+                    <a:xfrm>
+                      <a:off x="0" y="0"/>
+                      <a:ext cx="2181225" cy="3143250"/>
+                    </a:xfrm>
+                    <a:prstGeom prst="rect">
+                      <a:avLst/>
+                    </a:prstGeom>
+                  </pic:spPr>
+                </pic:pic>
+              </a:graphicData>
+            </a:graphic>
+          </wp:inline>
+        </w:drawing>
+      </w:r>
+    </w:p>
+    <w:p>
+      <w:r>
+        <w:t xml:space="preserve">2. </w:t>
+      </w:r>
+      <w:r>
+        <w:rPr>
+          <w:i/>
+        </w:rPr>
+        <w:t xml:space="preserve">Did you make use of any design patterns in the implementation of your final prototype? If so, how? If not, where could you make use of design patterns in your system? </w:t>
+      </w:r>
+    </w:p>
+    <w:p>
+      <w:r>
+        <w:t>We used the singleton design pattern for our game itself, to make sure only one instance would be running.</w:t>
+      </w:r>
+    </w:p>
+    <w:p>
+      <w:r>
+        <w:lastRenderedPageBreak/>
+        <w:t>We also used</w:t>
+      </w:r>
+      <w:r>
+        <w:t xml:space="preserve"> model-view-controller design structure for how one would interact with the app</w:t>
+      </w:r>
+      <w:r>
+        <w:t>lication. Model = &gt; XML code</w:t>
+      </w:r>
+    </w:p>
+    <w:p>
+      <w:r>
+        <w:t>View =&gt; Java Code</w:t>
+      </w:r>
+    </w:p>
+    <w:p>
+      <w:r>
+        <w:t>Controller =&gt; User interaction</w:t>
+      </w:r>
+    </w:p>
+    <w:p>
+      <w:r>
+        <w:t>We would have kept our strategy design pattern for player vs player interaction if we would have had more time/resources</w:t>
+      </w:r>
+    </w:p>
+    <w:p>
+      <w:r>
+        <w:t xml:space="preserve">3. </w:t>
+      </w:r>
+      <w:r>
+        <w:rPr>
+          <w:i/>
+        </w:rPr>
+        <w:t>How the final system changed from the design you presented in Project Part 2. Compare your class diagrams.</w:t>
+      </w:r>
+    </w:p>
+    <w:p>
+      <w:r>
+        <w:t>The final system is not nearly as completed as we wanted it to be. Mostly, our class diagram is more focused on our views and not on the game like we thought it would be. We ended up spending a lot more time on views than we thought we would need to.</w:t>
+      </w:r>
+    </w:p>
+    <w:p>
+      <w:r>
+        <w:t xml:space="preserve">4. </w:t>
+      </w:r>
+      <w:r>
+        <w:rPr>
+          <w:i/>
+        </w:rPr>
+        <w:t>What have you learned about the process of analysis and design now that you have stepped through the process to create, design and implement a system?</w:t>
+      </w:r>
+      <w:r>
+        <w:rPr>
+          <w:i/>
+        </w:rPr>
         <w:tab/>
-        <w:t>-</w:t>
-      </w:r>
-    </w:p>
-    <w:p>
-      <w:r>
-        <w:t>2.</w:t>
-      </w:r>
-      <w:r>
-        <w:t xml:space="preserve"> Did you make use of any design patterns in the implementation of your final prototype? If so, how? If not, where could you make use of design patterns in your system?</w:t>
-      </w:r>
-      <w:r>
-        <w:t xml:space="preserve"> </w:t>
-      </w:r>
-    </w:p>
-    <w:p>
-      <w:r>
-        <w:t>We used the singleton design pattern for our game itself, to make sure only one instance would be running.</w:t>
-      </w:r>
-    </w:p>
-    <w:p>
-      <w:r>
-        <w:t>We also attempted to use the model-view-controller design structure for how one would interact with the application. We could have definitely better refined this if we would have had more time/resources.</w:t>
-      </w:r>
-    </w:p>
-    <w:p/>
-    <w:p>
-      <w:r>
-        <w:t>3.</w:t>
-      </w:r>
-      <w:r>
-        <w:t xml:space="preserve"> How </w:t>
-      </w:r>
-      <w:r>
-        <w:t>the</w:t>
-      </w:r>
-      <w:r>
-        <w:t xml:space="preserve"> </w:t>
-      </w:r>
-      <w:r>
-        <w:t>final</w:t>
-      </w:r>
-      <w:r>
-        <w:t xml:space="preserve"> </w:t>
-      </w:r>
-      <w:r>
-        <w:t>system</w:t>
-      </w:r>
-      <w:r>
-        <w:t xml:space="preserve"> changed from </w:t>
-      </w:r>
-      <w:r>
-        <w:t>the</w:t>
-      </w:r>
-      <w:r>
-        <w:t xml:space="preserve"> </w:t>
-      </w:r>
-      <w:r>
-        <w:t>design</w:t>
-      </w:r>
-      <w:r>
-        <w:t xml:space="preserve"> </w:t>
-      </w:r>
-      <w:r>
-        <w:t>you</w:t>
-      </w:r>
-      <w:r>
-        <w:t xml:space="preserve"> presented </w:t>
-      </w:r>
-      <w:r>
-        <w:t>in</w:t>
-      </w:r>
-      <w:r>
-        <w:t xml:space="preserve"> Project Part 2. Compare your class diagrams.</w:t>
-      </w:r>
-    </w:p>
-    <w:p/>
-    <w:p>
-      <w:r>
-        <w:t xml:space="preserve">4. What </w:t>
-      </w:r>
-      <w:r>
-        <w:t>have</w:t>
-      </w:r>
-      <w:r>
-        <w:t xml:space="preserve"> </w:t>
-      </w:r>
-      <w:r>
-        <w:t>you</w:t>
-      </w:r>
-      <w:r>
-        <w:t xml:space="preserve"> </w:t>
-      </w:r>
-      <w:r>
-        <w:t>learned</w:t>
-      </w:r>
-      <w:r>
-        <w:t xml:space="preserve"> </w:t>
-      </w:r>
-      <w:r>
-        <w:t>about</w:t>
-      </w:r>
-      <w:r>
-        <w:t xml:space="preserve"> </w:t>
-      </w:r>
-      <w:r>
-        <w:t>the</w:t>
-      </w:r>
-      <w:r>
-        <w:t xml:space="preserve"> </w:t>
-      </w:r>
-      <w:r>
-        <w:t>process</w:t>
-      </w:r>
-      <w:r>
-        <w:t xml:space="preserve"> </w:t>
-      </w:r>
-      <w:r>
-        <w:t>of</w:t>
-      </w:r>
-      <w:r>
-        <w:t xml:space="preserve"> </w:t>
-      </w:r>
-      <w:r>
-        <w:t>analysis</w:t>
-      </w:r>
-      <w:r>
-        <w:t xml:space="preserve"> and </w:t>
-      </w:r>
-      <w:r>
-        <w:t>design</w:t>
-      </w:r>
-      <w:r>
-        <w:t xml:space="preserve"> now t</w:t>
-      </w:r>
-      <w:r>
-        <w:t>hat</w:t>
-      </w:r>
-      <w:r>
-        <w:t xml:space="preserve"> you </w:t>
-      </w:r>
-      <w:r>
-        <w:t>have</w:t>
-      </w:r>
-      <w:r>
-        <w:t xml:space="preserve"> stepped </w:t>
-      </w:r>
-      <w:r>
-        <w:t>through</w:t>
-      </w:r>
-      <w:r>
-        <w:t xml:space="preserve"> </w:t>
-      </w:r>
-      <w:r>
-        <w:t>the</w:t>
-      </w:r>
-      <w:r>
-        <w:t xml:space="preserve"> process to create, design and implement a </w:t>
-      </w:r>
-      <w:r>
-        <w:t>system?</w:t>
-      </w:r>
-      <w:r>
-        <w:tab/>
       </w:r>
       <w:r>
         <w:cr/>
       </w:r>
+    </w:p>
+    <w:p>
       <w:r>
         <w:t>First and foremost, I learned not to get yourself into too much. I realize now, that if this had been more of a full time project, that I would have had the opportunity to get it working as well as I wanted. In addition, I learned that two people on a team is not enough to get much done, and that it really takes more time than either of us had to give it. I also learned that it is important to know a system before jumping in and coding it. I spent a lot of time refactoring and redefining views, simply because I did not know how android worked and how different things can make the android platform run really slow on any device.</w:t>
       </w:r>
     </w:p>
     <w:sectPr>
+      <w:headerReference w:type="default" r:id="rId7"/>
       <w:pgSz w:w="12240" w:h="15840"/>
       <w:pgMar w:top="1440" w:right="1440" w:bottom="1440" w:left="1440" w:header="720" w:footer="720" w:gutter="0"/>
       <w:cols w:space="720"/>
@@ -280,12 +233,112 @@
 </w:document>
 </file>
 
+<file path=word/endnotes.xml><?xml version="1.0" encoding="utf-8"?>
+<w:endnotes xmlns:wpc="http://schemas.microsoft.com/office/word/2010/wordprocessingCanvas" xmlns:mc="http://schemas.openxmlformats.org/markup-compatibility/2006" xmlns:o="urn:schemas-microsoft-com:office:office" xmlns:r="http://schemas.openxmlformats.org/officeDocument/2006/relationships" xmlns:m="http://schemas.openxmlformats.org/officeDocument/2006/math" xmlns:v="urn:schemas-microsoft-com:vml" xmlns:wp14="http://schemas.microsoft.com/office/word/2010/wordprocessingDrawing" xmlns:wp="http://schemas.openxmlformats.org/drawingml/2006/wordprocessingDrawing" xmlns:w10="urn:schemas-microsoft-com:office:word" xmlns:w="http://schemas.openxmlformats.org/wordprocessingml/2006/main" xmlns:w14="http://schemas.microsoft.com/office/word/2010/wordml" xmlns:w15="http://schemas.microsoft.com/office/word/2012/wordml" xmlns:wpg="http://schemas.microsoft.com/office/word/2010/wordprocessingGroup" xmlns:wpi="http://schemas.microsoft.com/office/word/2010/wordprocessingInk" xmlns:wne="http://schemas.microsoft.com/office/word/2006/wordml" xmlns:wps="http://schemas.microsoft.com/office/word/2010/wordprocessingShape" mc:Ignorable="w14 w15 wp14">
+  <w:endnote w:type="separator" w:id="-1">
+    <w:p>
+      <w:pPr>
+        <w:spacing w:after="0" w:line="240" w:lineRule="auto"/>
+      </w:pPr>
+      <w:r>
+        <w:separator/>
+      </w:r>
+    </w:p>
+  </w:endnote>
+  <w:endnote w:type="continuationSeparator" w:id="0">
+    <w:p>
+      <w:pPr>
+        <w:spacing w:after="0" w:line="240" w:lineRule="auto"/>
+      </w:pPr>
+      <w:r>
+        <w:continuationSeparator/>
+      </w:r>
+    </w:p>
+  </w:endnote>
+</w:endnotes>
+</file>
+
+<file path=word/footnotes.xml><?xml version="1.0" encoding="utf-8"?>
+<w:footnotes xmlns:wpc="http://schemas.microsoft.com/office/word/2010/wordprocessingCanvas" xmlns:mc="http://schemas.openxmlformats.org/markup-compatibility/2006" xmlns:o="urn:schemas-microsoft-com:office:office" xmlns:r="http://schemas.openxmlformats.org/officeDocument/2006/relationships" xmlns:m="http://schemas.openxmlformats.org/officeDocument/2006/math" xmlns:v="urn:schemas-microsoft-com:vml" xmlns:wp14="http://schemas.microsoft.com/office/word/2010/wordprocessingDrawing" xmlns:wp="http://schemas.openxmlformats.org/drawingml/2006/wordprocessingDrawing" xmlns:w10="urn:schemas-microsoft-com:office:word" xmlns:w="http://schemas.openxmlformats.org/wordprocessingml/2006/main" xmlns:w14="http://schemas.microsoft.com/office/word/2010/wordml" xmlns:w15="http://schemas.microsoft.com/office/word/2012/wordml" xmlns:wpg="http://schemas.microsoft.com/office/word/2010/wordprocessingGroup" xmlns:wpi="http://schemas.microsoft.com/office/word/2010/wordprocessingInk" xmlns:wne="http://schemas.microsoft.com/office/word/2006/wordml" xmlns:wps="http://schemas.microsoft.com/office/word/2010/wordprocessingShape" mc:Ignorable="w14 w15 wp14">
+  <w:footnote w:type="separator" w:id="-1">
+    <w:p>
+      <w:pPr>
+        <w:spacing w:after="0" w:line="240" w:lineRule="auto"/>
+      </w:pPr>
+      <w:r>
+        <w:separator/>
+      </w:r>
+    </w:p>
+  </w:footnote>
+  <w:footnote w:type="continuationSeparator" w:id="0">
+    <w:p>
+      <w:pPr>
+        <w:spacing w:after="0" w:line="240" w:lineRule="auto"/>
+      </w:pPr>
+      <w:r>
+        <w:continuationSeparator/>
+      </w:r>
+    </w:p>
+  </w:footnote>
+</w:footnotes>
+</file>
+
+<file path=word/header1.xml><?xml version="1.0" encoding="utf-8"?>
+<w:hdr xmlns:wpc="http://schemas.microsoft.com/office/word/2010/wordprocessingCanvas" xmlns:mc="http://schemas.openxmlformats.org/markup-compatibility/2006" xmlns:o="urn:schemas-microsoft-com:office:office" xmlns:r="http://schemas.openxmlformats.org/officeDocument/2006/relationships" xmlns:m="http://schemas.openxmlformats.org/officeDocument/2006/math" xmlns:v="urn:schemas-microsoft-com:vml" xmlns:wp14="http://schemas.microsoft.com/office/word/2010/wordprocessingDrawing" xmlns:wp="http://schemas.openxmlformats.org/drawingml/2006/wordprocessingDrawing" xmlns:w10="urn:schemas-microsoft-com:office:word" xmlns:w="http://schemas.openxmlformats.org/wordprocessingml/2006/main" xmlns:w14="http://schemas.microsoft.com/office/word/2010/wordml" xmlns:w15="http://schemas.microsoft.com/office/word/2012/wordml" xmlns:wpg="http://schemas.microsoft.com/office/word/2010/wordprocessingGroup" xmlns:wpi="http://schemas.microsoft.com/office/word/2010/wordprocessingInk" xmlns:wne="http://schemas.microsoft.com/office/word/2006/wordml" xmlns:wps="http://schemas.microsoft.com/office/word/2010/wordprocessingShape" mc:Ignorable="w14 w15 wp14">
+  <w:p>
+    <w:pPr>
+      <w:pStyle w:val="Header"/>
+    </w:pPr>
+    <w:r>
+      <w:tab/>
+    </w:r>
+    <w:r>
+      <w:tab/>
+      <w:t>Heather Dykstra</w:t>
+    </w:r>
+  </w:p>
+  <w:p>
+    <w:pPr>
+      <w:pStyle w:val="Header"/>
+    </w:pPr>
+    <w:r>
+      <w:tab/>
+    </w:r>
+    <w:r>
+      <w:tab/>
+      <w:t>Michael Williams</w:t>
+    </w:r>
+  </w:p>
+  <w:p>
+    <w:pPr>
+      <w:pStyle w:val="Header"/>
+    </w:pPr>
+    <w:r>
+      <w:tab/>
+    </w:r>
+    <w:r>
+      <w:tab/>
+      <w:t>DUE: April 28</w:t>
+    </w:r>
+    <w:r>
+      <w:rPr>
+        <w:vertAlign w:val="superscript"/>
+      </w:rPr>
+      <w:t>th</w:t>
+    </w:r>
+    <w:r>
+      <w:t>, 2014</w:t>
+    </w:r>
+  </w:p>
+</w:hdr>
+</file>
+
 <file path=word/styles.xml><?xml version="1.0" encoding="utf-8"?>
 <w:styles xmlns:mc="http://schemas.openxmlformats.org/markup-compatibility/2006" xmlns:r="http://schemas.openxmlformats.org/officeDocument/2006/relationships" xmlns:w="http://schemas.openxmlformats.org/wordprocessingml/2006/main" xmlns:w14="http://schemas.microsoft.com/office/word/2010/wordml" xmlns:w15="http://schemas.microsoft.com/office/word/2012/wordml" mc:Ignorable="w14 w15">
   <w:docDefaults>
     <w:rPrDefault>
       <w:rPr>
-        <w:rFonts w:asciiTheme="minorHAnsi" w:eastAsiaTheme="minorHAnsi" w:hAnsiTheme="minorHAnsi" w:cstheme="minorBidi"/>
+        <w:rFonts w:asciiTheme="minorHAnsi" w:eastAsiaTheme="minorEastAsia" w:hAnsiTheme="minorHAnsi" w:cstheme="minorBidi"/>
         <w:sz w:val="22"/>
         <w:szCs w:val="22"/>
         <w:lang w:val="en-US" w:eastAsia="en-US" w:bidi="ar-SA"/>
@@ -293,7 +346,8 @@
     </w:rPrDefault>
     <w:pPrDefault>
       <w:pPr>
-        <w:spacing w:after="160" w:line="259" w:lineRule="auto"/>
+        <w:spacing w:after="160" w:line="252" w:lineRule="auto"/>
+        <w:jc w:val="both"/>
       </w:pPr>
     </w:pPrDefault>
   </w:docDefaults>
@@ -673,6 +727,211 @@
   <w:style w:type="paragraph" w:default="1" w:styleId="Normal">
     <w:name w:val="Normal"/>
     <w:qFormat/>
+    <w:rsid w:val="008442ED"/>
+  </w:style>
+  <w:style w:type="paragraph" w:styleId="Heading1">
+    <w:name w:val="heading 1"/>
+    <w:basedOn w:val="Normal"/>
+    <w:next w:val="Normal"/>
+    <w:link w:val="Heading1Char"/>
+    <w:uiPriority w:val="9"/>
+    <w:qFormat/>
+    <w:rsid w:val="008442ED"/>
+    <w:pPr>
+      <w:keepNext/>
+      <w:keepLines/>
+      <w:spacing w:before="320" w:after="40"/>
+      <w:outlineLvl w:val="0"/>
+    </w:pPr>
+    <w:rPr>
+      <w:rFonts w:asciiTheme="majorHAnsi" w:eastAsiaTheme="majorEastAsia" w:hAnsiTheme="majorHAnsi" w:cstheme="majorBidi"/>
+      <w:b/>
+      <w:bCs/>
+      <w:caps/>
+      <w:spacing w:val="4"/>
+      <w:sz w:val="28"/>
+      <w:szCs w:val="28"/>
+    </w:rPr>
+  </w:style>
+  <w:style w:type="paragraph" w:styleId="Heading2">
+    <w:name w:val="heading 2"/>
+    <w:basedOn w:val="Normal"/>
+    <w:next w:val="Normal"/>
+    <w:link w:val="Heading2Char"/>
+    <w:uiPriority w:val="9"/>
+    <w:semiHidden/>
+    <w:unhideWhenUsed/>
+    <w:qFormat/>
+    <w:rsid w:val="008442ED"/>
+    <w:pPr>
+      <w:keepNext/>
+      <w:keepLines/>
+      <w:spacing w:before="120" w:after="0"/>
+      <w:outlineLvl w:val="1"/>
+    </w:pPr>
+    <w:rPr>
+      <w:rFonts w:asciiTheme="majorHAnsi" w:eastAsiaTheme="majorEastAsia" w:hAnsiTheme="majorHAnsi" w:cstheme="majorBidi"/>
+      <w:b/>
+      <w:bCs/>
+      <w:sz w:val="28"/>
+      <w:szCs w:val="28"/>
+    </w:rPr>
+  </w:style>
+  <w:style w:type="paragraph" w:styleId="Heading3">
+    <w:name w:val="heading 3"/>
+    <w:basedOn w:val="Normal"/>
+    <w:next w:val="Normal"/>
+    <w:link w:val="Heading3Char"/>
+    <w:uiPriority w:val="9"/>
+    <w:semiHidden/>
+    <w:unhideWhenUsed/>
+    <w:qFormat/>
+    <w:rsid w:val="008442ED"/>
+    <w:pPr>
+      <w:keepNext/>
+      <w:keepLines/>
+      <w:spacing w:before="120" w:after="0"/>
+      <w:outlineLvl w:val="2"/>
+    </w:pPr>
+    <w:rPr>
+      <w:rFonts w:asciiTheme="majorHAnsi" w:eastAsiaTheme="majorEastAsia" w:hAnsiTheme="majorHAnsi" w:cstheme="majorBidi"/>
+      <w:spacing w:val="4"/>
+      <w:sz w:val="24"/>
+      <w:szCs w:val="24"/>
+    </w:rPr>
+  </w:style>
+  <w:style w:type="paragraph" w:styleId="Heading4">
+    <w:name w:val="heading 4"/>
+    <w:basedOn w:val="Normal"/>
+    <w:next w:val="Normal"/>
+    <w:link w:val="Heading4Char"/>
+    <w:uiPriority w:val="9"/>
+    <w:semiHidden/>
+    <w:unhideWhenUsed/>
+    <w:qFormat/>
+    <w:rsid w:val="008442ED"/>
+    <w:pPr>
+      <w:keepNext/>
+      <w:keepLines/>
+      <w:spacing w:before="120" w:after="0"/>
+      <w:outlineLvl w:val="3"/>
+    </w:pPr>
+    <w:rPr>
+      <w:rFonts w:asciiTheme="majorHAnsi" w:eastAsiaTheme="majorEastAsia" w:hAnsiTheme="majorHAnsi" w:cstheme="majorBidi"/>
+      <w:i/>
+      <w:iCs/>
+      <w:sz w:val="24"/>
+      <w:szCs w:val="24"/>
+    </w:rPr>
+  </w:style>
+  <w:style w:type="paragraph" w:styleId="Heading5">
+    <w:name w:val="heading 5"/>
+    <w:basedOn w:val="Normal"/>
+    <w:next w:val="Normal"/>
+    <w:link w:val="Heading5Char"/>
+    <w:uiPriority w:val="9"/>
+    <w:semiHidden/>
+    <w:unhideWhenUsed/>
+    <w:qFormat/>
+    <w:rsid w:val="008442ED"/>
+    <w:pPr>
+      <w:keepNext/>
+      <w:keepLines/>
+      <w:spacing w:before="120" w:after="0"/>
+      <w:outlineLvl w:val="4"/>
+    </w:pPr>
+    <w:rPr>
+      <w:rFonts w:asciiTheme="majorHAnsi" w:eastAsiaTheme="majorEastAsia" w:hAnsiTheme="majorHAnsi" w:cstheme="majorBidi"/>
+      <w:b/>
+      <w:bCs/>
+    </w:rPr>
+  </w:style>
+  <w:style w:type="paragraph" w:styleId="Heading6">
+    <w:name w:val="heading 6"/>
+    <w:basedOn w:val="Normal"/>
+    <w:next w:val="Normal"/>
+    <w:link w:val="Heading6Char"/>
+    <w:uiPriority w:val="9"/>
+    <w:semiHidden/>
+    <w:unhideWhenUsed/>
+    <w:qFormat/>
+    <w:rsid w:val="008442ED"/>
+    <w:pPr>
+      <w:keepNext/>
+      <w:keepLines/>
+      <w:spacing w:before="120" w:after="0"/>
+      <w:outlineLvl w:val="5"/>
+    </w:pPr>
+    <w:rPr>
+      <w:rFonts w:asciiTheme="majorHAnsi" w:eastAsiaTheme="majorEastAsia" w:hAnsiTheme="majorHAnsi" w:cstheme="majorBidi"/>
+      <w:b/>
+      <w:bCs/>
+      <w:i/>
+      <w:iCs/>
+    </w:rPr>
+  </w:style>
+  <w:style w:type="paragraph" w:styleId="Heading7">
+    <w:name w:val="heading 7"/>
+    <w:basedOn w:val="Normal"/>
+    <w:next w:val="Normal"/>
+    <w:link w:val="Heading7Char"/>
+    <w:uiPriority w:val="9"/>
+    <w:semiHidden/>
+    <w:unhideWhenUsed/>
+    <w:qFormat/>
+    <w:rsid w:val="008442ED"/>
+    <w:pPr>
+      <w:keepNext/>
+      <w:keepLines/>
+      <w:spacing w:before="120" w:after="0"/>
+      <w:outlineLvl w:val="6"/>
+    </w:pPr>
+    <w:rPr>
+      <w:i/>
+      <w:iCs/>
+    </w:rPr>
+  </w:style>
+  <w:style w:type="paragraph" w:styleId="Heading8">
+    <w:name w:val="heading 8"/>
+    <w:basedOn w:val="Normal"/>
+    <w:next w:val="Normal"/>
+    <w:link w:val="Heading8Char"/>
+    <w:uiPriority w:val="9"/>
+    <w:semiHidden/>
+    <w:unhideWhenUsed/>
+    <w:qFormat/>
+    <w:rsid w:val="008442ED"/>
+    <w:pPr>
+      <w:keepNext/>
+      <w:keepLines/>
+      <w:spacing w:before="120" w:after="0"/>
+      <w:outlineLvl w:val="7"/>
+    </w:pPr>
+    <w:rPr>
+      <w:b/>
+      <w:bCs/>
+    </w:rPr>
+  </w:style>
+  <w:style w:type="paragraph" w:styleId="Heading9">
+    <w:name w:val="heading 9"/>
+    <w:basedOn w:val="Normal"/>
+    <w:next w:val="Normal"/>
+    <w:link w:val="Heading9Char"/>
+    <w:uiPriority w:val="9"/>
+    <w:semiHidden/>
+    <w:unhideWhenUsed/>
+    <w:qFormat/>
+    <w:rsid w:val="008442ED"/>
+    <w:pPr>
+      <w:keepNext/>
+      <w:keepLines/>
+      <w:spacing w:before="120" w:after="0"/>
+      <w:outlineLvl w:val="8"/>
+    </w:pPr>
+    <w:rPr>
+      <w:i/>
+      <w:iCs/>
+    </w:rPr>
   </w:style>
   <w:style w:type="character" w:default="1" w:styleId="DefaultParagraphFont">
     <w:name w:val="Default Paragraph Font"/>
@@ -708,17 +967,19 @@
     <w:link w:val="TitleChar"/>
     <w:uiPriority w:val="10"/>
     <w:qFormat/>
-    <w:rsid w:val="006221D0"/>
+    <w:rsid w:val="008442ED"/>
     <w:pPr>
       <w:spacing w:after="0" w:line="240" w:lineRule="auto"/>
       <w:contextualSpacing/>
-    </w:pPr>
-    <w:rPr>
-      <w:rFonts w:asciiTheme="majorHAnsi" w:eastAsiaTheme="majorEastAsia" w:hAnsiTheme="majorHAnsi" w:cstheme="majorBidi"/>
-      <w:spacing w:val="-10"/>
-      <w:kern w:val="28"/>
-      <w:sz w:val="56"/>
-      <w:szCs w:val="56"/>
+      <w:jc w:val="center"/>
+    </w:pPr>
+    <w:rPr>
+      <w:rFonts w:asciiTheme="majorHAnsi" w:eastAsiaTheme="majorEastAsia" w:hAnsiTheme="majorHAnsi" w:cstheme="majorBidi"/>
+      <w:b/>
+      <w:bCs/>
+      <w:spacing w:val="-7"/>
+      <w:sz w:val="48"/>
+      <w:szCs w:val="48"/>
     </w:rPr>
   </w:style>
   <w:style w:type="character" w:customStyle="1" w:styleId="TitleChar">
@@ -726,13 +987,14 @@
     <w:basedOn w:val="DefaultParagraphFont"/>
     <w:link w:val="Title"/>
     <w:uiPriority w:val="10"/>
-    <w:rsid w:val="006221D0"/>
-    <w:rPr>
-      <w:rFonts w:asciiTheme="majorHAnsi" w:eastAsiaTheme="majorEastAsia" w:hAnsiTheme="majorHAnsi" w:cstheme="majorBidi"/>
-      <w:spacing w:val="-10"/>
-      <w:kern w:val="28"/>
-      <w:sz w:val="56"/>
-      <w:szCs w:val="56"/>
+    <w:rsid w:val="008442ED"/>
+    <w:rPr>
+      <w:rFonts w:asciiTheme="majorHAnsi" w:eastAsiaTheme="majorEastAsia" w:hAnsiTheme="majorHAnsi" w:cstheme="majorBidi"/>
+      <w:b/>
+      <w:bCs/>
+      <w:spacing w:val="-7"/>
+      <w:sz w:val="48"/>
+      <w:szCs w:val="48"/>
     </w:rPr>
   </w:style>
   <w:style w:type="paragraph" w:styleId="Subtitle">
@@ -742,16 +1004,18 @@
     <w:link w:val="SubtitleChar"/>
     <w:uiPriority w:val="11"/>
     <w:qFormat/>
-    <w:rsid w:val="006221D0"/>
+    <w:rsid w:val="008442ED"/>
     <w:pPr>
       <w:numPr>
         <w:ilvl w:val="1"/>
       </w:numPr>
-    </w:pPr>
-    <w:rPr>
-      <w:rFonts w:eastAsiaTheme="minorEastAsia"/>
-      <w:color w:val="5A5A5A" w:themeColor="text1" w:themeTint="A5"/>
-      <w:spacing w:val="15"/>
+      <w:spacing w:after="240"/>
+      <w:jc w:val="center"/>
+    </w:pPr>
+    <w:rPr>
+      <w:rFonts w:asciiTheme="majorHAnsi" w:eastAsiaTheme="majorEastAsia" w:hAnsiTheme="majorHAnsi" w:cstheme="majorBidi"/>
+      <w:sz w:val="24"/>
+      <w:szCs w:val="24"/>
     </w:rPr>
   </w:style>
   <w:style w:type="character" w:customStyle="1" w:styleId="SubtitleChar">
@@ -759,11 +1023,11 @@
     <w:basedOn w:val="DefaultParagraphFont"/>
     <w:link w:val="Subtitle"/>
     <w:uiPriority w:val="11"/>
-    <w:rsid w:val="006221D0"/>
-    <w:rPr>
-      <w:rFonts w:eastAsiaTheme="minorEastAsia"/>
-      <w:color w:val="5A5A5A" w:themeColor="text1" w:themeTint="A5"/>
-      <w:spacing w:val="15"/>
+    <w:rsid w:val="008442ED"/>
+    <w:rPr>
+      <w:rFonts w:asciiTheme="majorHAnsi" w:eastAsiaTheme="majorEastAsia" w:hAnsiTheme="majorHAnsi" w:cstheme="majorBidi"/>
+      <w:sz w:val="24"/>
+      <w:szCs w:val="24"/>
     </w:rPr>
   </w:style>
   <w:style w:type="paragraph" w:styleId="ListParagraph">
@@ -776,6 +1040,367 @@
       <w:ind w:left="720"/>
       <w:contextualSpacing/>
     </w:pPr>
+  </w:style>
+  <w:style w:type="character" w:customStyle="1" w:styleId="Heading1Char">
+    <w:name w:val="Heading 1 Char"/>
+    <w:basedOn w:val="DefaultParagraphFont"/>
+    <w:link w:val="Heading1"/>
+    <w:uiPriority w:val="9"/>
+    <w:rsid w:val="008442ED"/>
+    <w:rPr>
+      <w:rFonts w:asciiTheme="majorHAnsi" w:eastAsiaTheme="majorEastAsia" w:hAnsiTheme="majorHAnsi" w:cstheme="majorBidi"/>
+      <w:b/>
+      <w:bCs/>
+      <w:caps/>
+      <w:spacing w:val="4"/>
+      <w:sz w:val="28"/>
+      <w:szCs w:val="28"/>
+    </w:rPr>
+  </w:style>
+  <w:style w:type="character" w:customStyle="1" w:styleId="Heading2Char">
+    <w:name w:val="Heading 2 Char"/>
+    <w:basedOn w:val="DefaultParagraphFont"/>
+    <w:link w:val="Heading2"/>
+    <w:uiPriority w:val="9"/>
+    <w:semiHidden/>
+    <w:rsid w:val="008442ED"/>
+    <w:rPr>
+      <w:rFonts w:asciiTheme="majorHAnsi" w:eastAsiaTheme="majorEastAsia" w:hAnsiTheme="majorHAnsi" w:cstheme="majorBidi"/>
+      <w:b/>
+      <w:bCs/>
+      <w:sz w:val="28"/>
+      <w:szCs w:val="28"/>
+    </w:rPr>
+  </w:style>
+  <w:style w:type="character" w:customStyle="1" w:styleId="Heading3Char">
+    <w:name w:val="Heading 3 Char"/>
+    <w:basedOn w:val="DefaultParagraphFont"/>
+    <w:link w:val="Heading3"/>
+    <w:uiPriority w:val="9"/>
+    <w:semiHidden/>
+    <w:rsid w:val="008442ED"/>
+    <w:rPr>
+      <w:rFonts w:asciiTheme="majorHAnsi" w:eastAsiaTheme="majorEastAsia" w:hAnsiTheme="majorHAnsi" w:cstheme="majorBidi"/>
+      <w:spacing w:val="4"/>
+      <w:sz w:val="24"/>
+      <w:szCs w:val="24"/>
+    </w:rPr>
+  </w:style>
+  <w:style w:type="character" w:customStyle="1" w:styleId="Heading4Char">
+    <w:name w:val="Heading 4 Char"/>
+    <w:basedOn w:val="DefaultParagraphFont"/>
+    <w:link w:val="Heading4"/>
+    <w:uiPriority w:val="9"/>
+    <w:semiHidden/>
+    <w:rsid w:val="008442ED"/>
+    <w:rPr>
+      <w:rFonts w:asciiTheme="majorHAnsi" w:eastAsiaTheme="majorEastAsia" w:hAnsiTheme="majorHAnsi" w:cstheme="majorBidi"/>
+      <w:i/>
+      <w:iCs/>
+      <w:sz w:val="24"/>
+      <w:szCs w:val="24"/>
+    </w:rPr>
+  </w:style>
+  <w:style w:type="character" w:customStyle="1" w:styleId="Heading5Char">
+    <w:name w:val="Heading 5 Char"/>
+    <w:basedOn w:val="DefaultParagraphFont"/>
+    <w:link w:val="Heading5"/>
+    <w:uiPriority w:val="9"/>
+    <w:semiHidden/>
+    <w:rsid w:val="008442ED"/>
+    <w:rPr>
+      <w:rFonts w:asciiTheme="majorHAnsi" w:eastAsiaTheme="majorEastAsia" w:hAnsiTheme="majorHAnsi" w:cstheme="majorBidi"/>
+      <w:b/>
+      <w:bCs/>
+    </w:rPr>
+  </w:style>
+  <w:style w:type="character" w:customStyle="1" w:styleId="Heading6Char">
+    <w:name w:val="Heading 6 Char"/>
+    <w:basedOn w:val="DefaultParagraphFont"/>
+    <w:link w:val="Heading6"/>
+    <w:uiPriority w:val="9"/>
+    <w:semiHidden/>
+    <w:rsid w:val="008442ED"/>
+    <w:rPr>
+      <w:rFonts w:asciiTheme="majorHAnsi" w:eastAsiaTheme="majorEastAsia" w:hAnsiTheme="majorHAnsi" w:cstheme="majorBidi"/>
+      <w:b/>
+      <w:bCs/>
+      <w:i/>
+      <w:iCs/>
+    </w:rPr>
+  </w:style>
+  <w:style w:type="character" w:customStyle="1" w:styleId="Heading7Char">
+    <w:name w:val="Heading 7 Char"/>
+    <w:basedOn w:val="DefaultParagraphFont"/>
+    <w:link w:val="Heading7"/>
+    <w:uiPriority w:val="9"/>
+    <w:semiHidden/>
+    <w:rsid w:val="008442ED"/>
+    <w:rPr>
+      <w:i/>
+      <w:iCs/>
+    </w:rPr>
+  </w:style>
+  <w:style w:type="character" w:customStyle="1" w:styleId="Heading8Char">
+    <w:name w:val="Heading 8 Char"/>
+    <w:basedOn w:val="DefaultParagraphFont"/>
+    <w:link w:val="Heading8"/>
+    <w:uiPriority w:val="9"/>
+    <w:semiHidden/>
+    <w:rsid w:val="008442ED"/>
+    <w:rPr>
+      <w:b/>
+      <w:bCs/>
+    </w:rPr>
+  </w:style>
+  <w:style w:type="character" w:customStyle="1" w:styleId="Heading9Char">
+    <w:name w:val="Heading 9 Char"/>
+    <w:basedOn w:val="DefaultParagraphFont"/>
+    <w:link w:val="Heading9"/>
+    <w:uiPriority w:val="9"/>
+    <w:semiHidden/>
+    <w:rsid w:val="008442ED"/>
+    <w:rPr>
+      <w:i/>
+      <w:iCs/>
+    </w:rPr>
+  </w:style>
+  <w:style w:type="paragraph" w:styleId="Caption">
+    <w:name w:val="caption"/>
+    <w:basedOn w:val="Normal"/>
+    <w:next w:val="Normal"/>
+    <w:uiPriority w:val="35"/>
+    <w:semiHidden/>
+    <w:unhideWhenUsed/>
+    <w:qFormat/>
+    <w:rsid w:val="008442ED"/>
+    <w:rPr>
+      <w:b/>
+      <w:bCs/>
+      <w:sz w:val="18"/>
+      <w:szCs w:val="18"/>
+    </w:rPr>
+  </w:style>
+  <w:style w:type="character" w:styleId="Strong">
+    <w:name w:val="Strong"/>
+    <w:basedOn w:val="DefaultParagraphFont"/>
+    <w:uiPriority w:val="22"/>
+    <w:qFormat/>
+    <w:rsid w:val="008442ED"/>
+    <w:rPr>
+      <w:b/>
+      <w:bCs/>
+      <w:color w:val="auto"/>
+    </w:rPr>
+  </w:style>
+  <w:style w:type="character" w:styleId="Emphasis">
+    <w:name w:val="Emphasis"/>
+    <w:basedOn w:val="DefaultParagraphFont"/>
+    <w:uiPriority w:val="20"/>
+    <w:qFormat/>
+    <w:rsid w:val="008442ED"/>
+    <w:rPr>
+      <w:i/>
+      <w:iCs/>
+      <w:color w:val="auto"/>
+    </w:rPr>
+  </w:style>
+  <w:style w:type="paragraph" w:styleId="NoSpacing">
+    <w:name w:val="No Spacing"/>
+    <w:uiPriority w:val="1"/>
+    <w:qFormat/>
+    <w:rsid w:val="008442ED"/>
+    <w:pPr>
+      <w:spacing w:after="0" w:line="240" w:lineRule="auto"/>
+    </w:pPr>
+  </w:style>
+  <w:style w:type="paragraph" w:styleId="Quote">
+    <w:name w:val="Quote"/>
+    <w:basedOn w:val="Normal"/>
+    <w:next w:val="Normal"/>
+    <w:link w:val="QuoteChar"/>
+    <w:uiPriority w:val="29"/>
+    <w:qFormat/>
+    <w:rsid w:val="008442ED"/>
+    <w:pPr>
+      <w:spacing w:before="200" w:line="264" w:lineRule="auto"/>
+      <w:ind w:left="864" w:right="864"/>
+      <w:jc w:val="center"/>
+    </w:pPr>
+    <w:rPr>
+      <w:rFonts w:asciiTheme="majorHAnsi" w:eastAsiaTheme="majorEastAsia" w:hAnsiTheme="majorHAnsi" w:cstheme="majorBidi"/>
+      <w:i/>
+      <w:iCs/>
+      <w:sz w:val="24"/>
+      <w:szCs w:val="24"/>
+    </w:rPr>
+  </w:style>
+  <w:style w:type="character" w:customStyle="1" w:styleId="QuoteChar">
+    <w:name w:val="Quote Char"/>
+    <w:basedOn w:val="DefaultParagraphFont"/>
+    <w:link w:val="Quote"/>
+    <w:uiPriority w:val="29"/>
+    <w:rsid w:val="008442ED"/>
+    <w:rPr>
+      <w:rFonts w:asciiTheme="majorHAnsi" w:eastAsiaTheme="majorEastAsia" w:hAnsiTheme="majorHAnsi" w:cstheme="majorBidi"/>
+      <w:i/>
+      <w:iCs/>
+      <w:sz w:val="24"/>
+      <w:szCs w:val="24"/>
+    </w:rPr>
+  </w:style>
+  <w:style w:type="paragraph" w:styleId="IntenseQuote">
+    <w:name w:val="Intense Quote"/>
+    <w:basedOn w:val="Normal"/>
+    <w:next w:val="Normal"/>
+    <w:link w:val="IntenseQuoteChar"/>
+    <w:uiPriority w:val="30"/>
+    <w:qFormat/>
+    <w:rsid w:val="008442ED"/>
+    <w:pPr>
+      <w:spacing w:before="100" w:beforeAutospacing="1" w:after="240"/>
+      <w:ind w:left="936" w:right="936"/>
+      <w:jc w:val="center"/>
+    </w:pPr>
+    <w:rPr>
+      <w:rFonts w:asciiTheme="majorHAnsi" w:eastAsiaTheme="majorEastAsia" w:hAnsiTheme="majorHAnsi" w:cstheme="majorBidi"/>
+      <w:sz w:val="26"/>
+      <w:szCs w:val="26"/>
+    </w:rPr>
+  </w:style>
+  <w:style w:type="character" w:customStyle="1" w:styleId="IntenseQuoteChar">
+    <w:name w:val="Intense Quote Char"/>
+    <w:basedOn w:val="DefaultParagraphFont"/>
+    <w:link w:val="IntenseQuote"/>
+    <w:uiPriority w:val="30"/>
+    <w:rsid w:val="008442ED"/>
+    <w:rPr>
+      <w:rFonts w:asciiTheme="majorHAnsi" w:eastAsiaTheme="majorEastAsia" w:hAnsiTheme="majorHAnsi" w:cstheme="majorBidi"/>
+      <w:sz w:val="26"/>
+      <w:szCs w:val="26"/>
+    </w:rPr>
+  </w:style>
+  <w:style w:type="character" w:styleId="SubtleEmphasis">
+    <w:name w:val="Subtle Emphasis"/>
+    <w:basedOn w:val="DefaultParagraphFont"/>
+    <w:uiPriority w:val="19"/>
+    <w:qFormat/>
+    <w:rsid w:val="008442ED"/>
+    <w:rPr>
+      <w:i/>
+      <w:iCs/>
+      <w:color w:val="auto"/>
+    </w:rPr>
+  </w:style>
+  <w:style w:type="character" w:styleId="IntenseEmphasis">
+    <w:name w:val="Intense Emphasis"/>
+    <w:basedOn w:val="DefaultParagraphFont"/>
+    <w:uiPriority w:val="21"/>
+    <w:qFormat/>
+    <w:rsid w:val="008442ED"/>
+    <w:rPr>
+      <w:b/>
+      <w:bCs/>
+      <w:i/>
+      <w:iCs/>
+      <w:color w:val="auto"/>
+    </w:rPr>
+  </w:style>
+  <w:style w:type="character" w:styleId="SubtleReference">
+    <w:name w:val="Subtle Reference"/>
+    <w:basedOn w:val="DefaultParagraphFont"/>
+    <w:uiPriority w:val="31"/>
+    <w:qFormat/>
+    <w:rsid w:val="008442ED"/>
+    <w:rPr>
+      <w:smallCaps/>
+      <w:color w:val="auto"/>
+      <w:u w:val="single" w:color="7F7F7F" w:themeColor="text1" w:themeTint="80"/>
+    </w:rPr>
+  </w:style>
+  <w:style w:type="character" w:styleId="IntenseReference">
+    <w:name w:val="Intense Reference"/>
+    <w:basedOn w:val="DefaultParagraphFont"/>
+    <w:uiPriority w:val="32"/>
+    <w:qFormat/>
+    <w:rsid w:val="008442ED"/>
+    <w:rPr>
+      <w:b/>
+      <w:bCs/>
+      <w:smallCaps/>
+      <w:color w:val="auto"/>
+      <w:u w:val="single"/>
+    </w:rPr>
+  </w:style>
+  <w:style w:type="character" w:styleId="BookTitle">
+    <w:name w:val="Book Title"/>
+    <w:basedOn w:val="DefaultParagraphFont"/>
+    <w:uiPriority w:val="33"/>
+    <w:qFormat/>
+    <w:rsid w:val="008442ED"/>
+    <w:rPr>
+      <w:b/>
+      <w:bCs/>
+      <w:smallCaps/>
+      <w:color w:val="auto"/>
+    </w:rPr>
+  </w:style>
+  <w:style w:type="paragraph" w:styleId="TOCHeading">
+    <w:name w:val="TOC Heading"/>
+    <w:basedOn w:val="Heading1"/>
+    <w:next w:val="Normal"/>
+    <w:uiPriority w:val="39"/>
+    <w:semiHidden/>
+    <w:unhideWhenUsed/>
+    <w:qFormat/>
+    <w:rsid w:val="008442ED"/>
+    <w:pPr>
+      <w:outlineLvl w:val="9"/>
+    </w:pPr>
+  </w:style>
+  <w:style w:type="paragraph" w:styleId="Header">
+    <w:name w:val="header"/>
+    <w:basedOn w:val="Normal"/>
+    <w:link w:val="HeaderChar"/>
+    <w:uiPriority w:val="99"/>
+    <w:unhideWhenUsed/>
+    <w:rsid w:val="008442ED"/>
+    <w:pPr>
+      <w:tabs>
+        <w:tab w:val="center" w:pos="4680"/>
+        <w:tab w:val="right" w:pos="9360"/>
+      </w:tabs>
+      <w:spacing w:after="0" w:line="240" w:lineRule="auto"/>
+    </w:pPr>
+  </w:style>
+  <w:style w:type="character" w:customStyle="1" w:styleId="HeaderChar">
+    <w:name w:val="Header Char"/>
+    <w:basedOn w:val="DefaultParagraphFont"/>
+    <w:link w:val="Header"/>
+    <w:uiPriority w:val="99"/>
+    <w:rsid w:val="008442ED"/>
+  </w:style>
+  <w:style w:type="paragraph" w:styleId="Footer">
+    <w:name w:val="footer"/>
+    <w:basedOn w:val="Normal"/>
+    <w:link w:val="FooterChar"/>
+    <w:uiPriority w:val="99"/>
+    <w:unhideWhenUsed/>
+    <w:rsid w:val="008442ED"/>
+    <w:pPr>
+      <w:tabs>
+        <w:tab w:val="center" w:pos="4680"/>
+        <w:tab w:val="right" w:pos="9360"/>
+      </w:tabs>
+      <w:spacing w:after="0" w:line="240" w:lineRule="auto"/>
+    </w:pPr>
+  </w:style>
+  <w:style w:type="character" w:customStyle="1" w:styleId="FooterChar">
+    <w:name w:val="Footer Char"/>
+    <w:basedOn w:val="DefaultParagraphFont"/>
+    <w:link w:val="Footer"/>
+    <w:uiPriority w:val="99"/>
+    <w:rsid w:val="008442ED"/>
   </w:style>
 </w:styles>
 </file>

</xml_diff>